<commit_message>
change: справки_not_fixed fix: add:
</commit_message>
<xml_diff>
--- a/example/certificate/справка а5.docx
+++ b/example/certificate/справка а5.docx
@@ -71,8 +71,6 @@
               </w:rPr>
               <w:t>1</w:t>
             </w:r>
-            <w:bookmarkStart w:id="0" w:name="_GoBack"/>
-            <w:bookmarkEnd w:id="0"/>
             <w:r>
               <w:rPr>
                 <w:sz w:val="18"/>
@@ -769,6 +767,8 @@
         <w:br/>
         <w:t xml:space="preserve">Руководитель организации (заведующий </w:t>
       </w:r>
+      <w:bookmarkStart w:id="0" w:name="_GoBack"/>
+      <w:bookmarkEnd w:id="0"/>
       <w:r>
         <w:rPr>
           <w:rFonts w:ascii="Times New Roman" w:hAnsi="Times New Roman"/>
@@ -785,7 +785,41 @@
           <w:lang w:val="ru-RU"/>
         </w:rPr>
         <w:br/>
-        <w:t>председатель комиссии): ___________________________________</w:t>
+        <w:t>председатель комиссии): _________________</w:t>
+      </w:r>
+      <w:r>
+        <w:rPr>
+          <w:rFonts w:ascii="Times New Roman" w:hAnsi="Times New Roman"/>
+          <w:sz w:val="20"/>
+          <w:lang w:val="ru-RU"/>
+        </w:rPr>
+        <w:t xml:space="preserve"> </w:t>
+      </w:r>
+      <w:r>
+        <w:rPr>
+          <w:rFonts w:ascii="Times New Roman" w:hAnsi="Times New Roman"/>
+          <w:sz w:val="20"/>
+          <w:lang w:val="ru-RU"/>
+        </w:rPr>
+        <w:t>{{</w:t>
+      </w:r>
+      <w:proofErr w:type="spellStart"/>
+      <w:r>
+        <w:rPr>
+          <w:rFonts w:ascii="Times New Roman" w:hAnsi="Times New Roman"/>
+          <w:sz w:val="20"/>
+          <w:lang w:val="ru-RU"/>
+        </w:rPr>
+        <w:t>manager</w:t>
+      </w:r>
+      <w:proofErr w:type="spellEnd"/>
+      <w:r>
+        <w:rPr>
+          <w:rFonts w:ascii="Times New Roman" w:hAnsi="Times New Roman"/>
+          <w:sz w:val="20"/>
+          <w:lang w:val="ru-RU"/>
+        </w:rPr>
+        <w:t>}}</w:t>
       </w:r>
       <w:r>
         <w:rPr>
@@ -12762,7 +12796,7 @@
 </file>
 
 <file path=customXml/itemProps1.xml><?xml version="1.0" encoding="utf-8"?>
-<ds:datastoreItem xmlns:ds="http://schemas.openxmlformats.org/officeDocument/2006/customXml" ds:itemID="{30632FCA-47CF-4CB0-864F-A551B45854DE}">
+<ds:datastoreItem xmlns:ds="http://schemas.openxmlformats.org/officeDocument/2006/customXml" ds:itemID="{8E49CD75-1843-47E8-8912-1EDC592D8B86}">
   <ds:schemaRefs>
     <ds:schemaRef ds:uri="http://schemas.openxmlformats.org/officeDocument/2006/bibliography"/>
   </ds:schemaRefs>

</xml_diff>